<commit_message>
[GUI] Journal de Bord
</commit_message>
<xml_diff>
--- a/Suivi/CR réunion 31 janvier 2014 – Projet développement.docx
+++ b/Suivi/CR réunion 31 janvier 2014 – Projet développement.docx
@@ -2066,77 +2066,72 @@
           <w:shd w:val="clear" w:color="auto" w:fill="FFFFFF"/>
         </w:rPr>
       </w:pPr>
-      <w:proofErr w:type="gramStart"/>
       <w:r>
         <w:rPr>
           <w:rFonts w:ascii="Courier" w:eastAsia="Times New Roman" w:hAnsi="Courier" w:cs="Times New Roman"/>
           <w:color w:val="444444"/>
           <w:shd w:val="clear" w:color="auto" w:fill="FFFFFF"/>
         </w:rPr>
-        <w:t>ssh</w:t>
-      </w:r>
-      <w:proofErr w:type="gramEnd"/>
-      <w:r>
+        <w:t>ssh term2.grid.metz.supelec.fr</w:t>
+      </w:r>
+    </w:p>
+    <w:p>
+      <w:pPr>
         <w:rPr>
           <w:rFonts w:ascii="Courier" w:eastAsia="Times New Roman" w:hAnsi="Courier" w:cs="Times New Roman"/>
           <w:color w:val="444444"/>
           <w:shd w:val="clear" w:color="auto" w:fill="FFFFFF"/>
         </w:rPr>
-        <w:t xml:space="preserve"> term2.grid.metz.supelec.fr</w:t>
-      </w:r>
-    </w:p>
-    <w:p>
-      <w:pPr>
+      </w:pPr>
+      <w:r>
         <w:rPr>
           <w:rFonts w:ascii="Courier" w:eastAsia="Times New Roman" w:hAnsi="Courier" w:cs="Times New Roman"/>
           <w:color w:val="444444"/>
           <w:shd w:val="clear" w:color="auto" w:fill="FFFFFF"/>
         </w:rPr>
-      </w:pPr>
-      <w:proofErr w:type="gramStart"/>
-      <w:r>
+        <w:t>hostname // vérifier que l’on est bien sur le cluster</w:t>
+      </w:r>
+    </w:p>
+    <w:p>
+      <w:pPr>
         <w:rPr>
           <w:rFonts w:ascii="Courier" w:eastAsia="Times New Roman" w:hAnsi="Courier" w:cs="Times New Roman"/>
           <w:color w:val="444444"/>
           <w:shd w:val="clear" w:color="auto" w:fill="FFFFFF"/>
         </w:rPr>
-        <w:t>hostname</w:t>
-      </w:r>
-      <w:proofErr w:type="gramEnd"/>
+      </w:pPr>
       <w:r>
         <w:rPr>
           <w:rFonts w:ascii="Courier" w:eastAsia="Times New Roman" w:hAnsi="Courier" w:cs="Times New Roman"/>
           <w:color w:val="444444"/>
           <w:shd w:val="clear" w:color="auto" w:fill="FFFFFF"/>
         </w:rPr>
-        <w:t xml:space="preserve"> // vérifier que l’on est bien sur le cluster</w:t>
-      </w:r>
-    </w:p>
-    <w:p>
-      <w:pPr>
+        <w:t>whoami</w:t>
+      </w:r>
+      <w:r>
         <w:rPr>
           <w:rFonts w:ascii="Courier" w:eastAsia="Times New Roman" w:hAnsi="Courier" w:cs="Times New Roman"/>
           <w:color w:val="444444"/>
           <w:shd w:val="clear" w:color="auto" w:fill="FFFFFF"/>
         </w:rPr>
-      </w:pPr>
-      <w:proofErr w:type="gramStart"/>
-      <w:r>
+        <w:t xml:space="preserve"> // donne le nom de la machine</w:t>
+      </w:r>
+    </w:p>
+    <w:p>
+      <w:pPr>
         <w:rPr>
           <w:rFonts w:ascii="Courier" w:eastAsia="Times New Roman" w:hAnsi="Courier" w:cs="Times New Roman"/>
           <w:color w:val="444444"/>
           <w:shd w:val="clear" w:color="auto" w:fill="FFFFFF"/>
         </w:rPr>
-        <w:t>whoami</w:t>
-      </w:r>
-      <w:proofErr w:type="gramEnd"/>
+      </w:pPr>
       <w:r>
         <w:rPr>
           <w:rFonts w:ascii="Courier" w:eastAsia="Times New Roman" w:hAnsi="Courier" w:cs="Times New Roman"/>
           <w:color w:val="444444"/>
           <w:shd w:val="clear" w:color="auto" w:fill="FFFFFF"/>
         </w:rPr>
-        <w:t xml:space="preserve"> // donne le nom de la machine</w:t>
+        <w:t>oarstat // donne l’état du l’OAR</w:t>
       </w:r>
     </w:p>
     <w:p>
@@ -2147,50 +2142,13 @@
           <w:shd w:val="clear" w:color="auto" w:fill="FFFFFF"/>
         </w:rPr>
       </w:pPr>
-      <w:proofErr w:type="gramStart"/>
       <w:r>
         <w:rPr>
           <w:rFonts w:ascii="Courier" w:eastAsia="Times New Roman" w:hAnsi="Courier" w:cs="Times New Roman"/>
           <w:color w:val="444444"/>
           <w:shd w:val="clear" w:color="auto" w:fill="FFFFFF"/>
         </w:rPr>
-        <w:t>oarstat</w:t>
-      </w:r>
-      <w:proofErr w:type="gramEnd"/>
-      <w:r>
-        <w:rPr>
-          <w:rFonts w:ascii="Courier" w:eastAsia="Times New Roman" w:hAnsi="Courier" w:cs="Times New Roman"/>
-          <w:color w:val="444444"/>
-          <w:shd w:val="clear" w:color="auto" w:fill="FFFFFF"/>
-        </w:rPr>
-        <w:t xml:space="preserve"> // donne l’état du l’OAR</w:t>
-      </w:r>
-    </w:p>
-    <w:p>
-      <w:pPr>
-        <w:rPr>
-          <w:rFonts w:ascii="Courier" w:eastAsia="Times New Roman" w:hAnsi="Courier" w:cs="Times New Roman"/>
-          <w:color w:val="444444"/>
-          <w:shd w:val="clear" w:color="auto" w:fill="FFFFFF"/>
-        </w:rPr>
-      </w:pPr>
-      <w:proofErr w:type="gramStart"/>
-      <w:r>
-        <w:rPr>
-          <w:rFonts w:ascii="Courier" w:eastAsia="Times New Roman" w:hAnsi="Courier" w:cs="Times New Roman"/>
-          <w:color w:val="444444"/>
-          <w:shd w:val="clear" w:color="auto" w:fill="FFFFFF"/>
-        </w:rPr>
-        <w:t>oarsub</w:t>
-      </w:r>
-      <w:proofErr w:type="gramEnd"/>
-      <w:r>
-        <w:rPr>
-          <w:rFonts w:ascii="Courier" w:eastAsia="Times New Roman" w:hAnsi="Courier" w:cs="Times New Roman"/>
-          <w:color w:val="444444"/>
-          <w:shd w:val="clear" w:color="auto" w:fill="FFFFFF"/>
-        </w:rPr>
-        <w:t xml:space="preserve"> –l nodes=4,walltime=5 :00 :01 –I // requête de 4 nœuds pour une durée de 5 heures et 1 seconde en mode </w:t>
+        <w:t xml:space="preserve">oarsub –l nodes=4,walltime=5 :00 :01 –I // requête de 4 nœuds pour une durée de 5 heures et 1 seconde en mode </w:t>
       </w:r>
       <w:r>
         <w:rPr>
@@ -2211,7 +2169,6 @@
         </w:rPr>
       </w:pPr>
       <w:proofErr w:type="spellStart"/>
-      <w:proofErr w:type="gramStart"/>
       <w:r>
         <w:rPr>
           <w:rFonts w:ascii="Courier" w:eastAsia="Times New Roman" w:hAnsi="Courier" w:cs="Times New Roman"/>
@@ -2221,7 +2178,6 @@
         <w:t>env</w:t>
       </w:r>
       <w:proofErr w:type="spellEnd"/>
-      <w:proofErr w:type="gramEnd"/>
       <w:r>
         <w:rPr>
           <w:rFonts w:ascii="Courier" w:eastAsia="Times New Roman" w:hAnsi="Courier" w:cs="Times New Roman"/>
@@ -2463,14 +2419,14 @@
         <w:jc w:val="both"/>
         <w:rPr>
           <w:rFonts w:ascii="Cambria" w:eastAsia="Times New Roman" w:hAnsi="Cambria" w:cs="Times New Roman"/>
-          <w:color w:val="444444"/>
-          <w:shd w:val="clear" w:color="auto" w:fill="FFFFFF"/>
-        </w:rPr>
-      </w:pPr>
-      <w:r>
-        <w:rPr>
-          <w:rFonts w:ascii="Cambria" w:eastAsia="Times New Roman" w:hAnsi="Cambria" w:cs="Times New Roman"/>
-          <w:color w:val="444444"/>
+          <w:color w:val="000000" w:themeColor="text1"/>
+          <w:shd w:val="clear" w:color="auto" w:fill="FFFFFF"/>
+        </w:rPr>
+      </w:pPr>
+      <w:r>
+        <w:rPr>
+          <w:rFonts w:ascii="Cambria" w:eastAsia="Times New Roman" w:hAnsi="Cambria" w:cs="Times New Roman"/>
+          <w:color w:val="000000" w:themeColor="text1"/>
           <w:shd w:val="clear" w:color="auto" w:fill="FFFFFF"/>
         </w:rPr>
         <w:t>Cahier des charges interface graphique :</w:t>
@@ -2487,38 +2443,22 @@
         <w:jc w:val="both"/>
         <w:rPr>
           <w:rFonts w:ascii="Cambria" w:eastAsia="Times New Roman" w:hAnsi="Cambria" w:cs="Times New Roman"/>
-          <w:color w:val="444444"/>
-          <w:shd w:val="clear" w:color="auto" w:fill="FFFFFF"/>
-        </w:rPr>
-      </w:pPr>
-      <w:r>
-        <w:rPr>
-          <w:rFonts w:ascii="Cambria" w:eastAsia="Times New Roman" w:hAnsi="Cambria" w:cs="Times New Roman"/>
-          <w:color w:val="444444"/>
-          <w:shd w:val="clear" w:color="auto" w:fill="FFFFFF"/>
-        </w:rPr>
-        <w:t>Fenêtre de login : nom d’</w:t>
-      </w:r>
-      <w:r>
-        <w:rPr>
-          <w:rFonts w:ascii="Cambria" w:eastAsia="Times New Roman" w:hAnsi="Cambria" w:cs="Times New Roman"/>
-          <w:color w:val="444444"/>
-          <w:shd w:val="clear" w:color="auto" w:fill="FFFFFF"/>
-        </w:rPr>
-        <w:t>utilisateur +</w:t>
-      </w:r>
-      <w:r>
-        <w:rPr>
-          <w:rFonts w:ascii="Cambria" w:eastAsia="Times New Roman" w:hAnsi="Cambria" w:cs="Times New Roman"/>
-          <w:color w:val="444444"/>
-          <w:shd w:val="clear" w:color="auto" w:fill="FFFFFF"/>
-        </w:rPr>
-        <w:t xml:space="preserve"> mot de passe</w:t>
-      </w:r>
-      <w:r>
-        <w:rPr>
-          <w:rFonts w:ascii="Cambria" w:eastAsia="Times New Roman" w:hAnsi="Cambria" w:cs="Times New Roman"/>
-          <w:color w:val="444444"/>
+          <w:color w:val="000000" w:themeColor="text1"/>
+          <w:shd w:val="clear" w:color="auto" w:fill="FFFFFF"/>
+        </w:rPr>
+      </w:pPr>
+      <w:r>
+        <w:rPr>
+          <w:rFonts w:ascii="Cambria" w:eastAsia="Times New Roman" w:hAnsi="Cambria" w:cs="Times New Roman"/>
+          <w:color w:val="000000" w:themeColor="text1"/>
+          <w:shd w:val="clear" w:color="auto" w:fill="FFFFFF"/>
+        </w:rPr>
+        <w:t>Fenêtre de login : nom d’utilisateur + mot de passe</w:t>
+      </w:r>
+      <w:r>
+        <w:rPr>
+          <w:rFonts w:ascii="Cambria" w:eastAsia="Times New Roman" w:hAnsi="Cambria" w:cs="Times New Roman"/>
+          <w:color w:val="000000" w:themeColor="text1"/>
           <w:shd w:val="clear" w:color="auto" w:fill="FFFFFF"/>
         </w:rPr>
         <w:t xml:space="preserve"> + machine frontale</w:t>
@@ -2535,14 +2475,14 @@
         <w:jc w:val="both"/>
         <w:rPr>
           <w:rFonts w:ascii="Cambria" w:eastAsia="Times New Roman" w:hAnsi="Cambria" w:cs="Times New Roman"/>
-          <w:color w:val="444444"/>
-          <w:shd w:val="clear" w:color="auto" w:fill="FFFFFF"/>
-        </w:rPr>
-      </w:pPr>
-      <w:r>
-        <w:rPr>
-          <w:rFonts w:ascii="Cambria" w:eastAsia="Times New Roman" w:hAnsi="Cambria" w:cs="Times New Roman"/>
-          <w:color w:val="444444"/>
+          <w:color w:val="000000" w:themeColor="text1"/>
+          <w:shd w:val="clear" w:color="auto" w:fill="FFFFFF"/>
+        </w:rPr>
+      </w:pPr>
+      <w:r>
+        <w:rPr>
+          <w:rFonts w:ascii="Cambria" w:eastAsia="Times New Roman" w:hAnsi="Cambria" w:cs="Times New Roman"/>
+          <w:color w:val="000000" w:themeColor="text1"/>
           <w:shd w:val="clear" w:color="auto" w:fill="FFFFFF"/>
         </w:rPr>
         <w:t>État de la MF</w:t>
@@ -2550,7 +2490,7 @@
       <w:r>
         <w:rPr>
           <w:rFonts w:ascii="Cambria" w:eastAsia="Times New Roman" w:hAnsi="Cambria" w:cs="Times New Roman"/>
-          <w:color w:val="444444"/>
+          <w:color w:val="000000" w:themeColor="text1"/>
           <w:shd w:val="clear" w:color="auto" w:fill="FFFFFF"/>
         </w:rPr>
         <w:t> : nombre de nœuds disponibles dans chaque cluster</w:t>
@@ -2567,14 +2507,14 @@
         <w:jc w:val="both"/>
         <w:rPr>
           <w:rFonts w:ascii="Cambria" w:eastAsia="Times New Roman" w:hAnsi="Cambria" w:cs="Times New Roman"/>
-          <w:color w:val="444444"/>
-          <w:shd w:val="clear" w:color="auto" w:fill="FFFFFF"/>
-        </w:rPr>
-      </w:pPr>
-      <w:r>
-        <w:rPr>
-          <w:rFonts w:ascii="Cambria" w:eastAsia="Times New Roman" w:hAnsi="Cambria" w:cs="Times New Roman"/>
-          <w:color w:val="444444"/>
+          <w:color w:val="000000" w:themeColor="text1"/>
+          <w:shd w:val="clear" w:color="auto" w:fill="FFFFFF"/>
+        </w:rPr>
+      </w:pPr>
+      <w:r>
+        <w:rPr>
+          <w:rFonts w:ascii="Cambria" w:eastAsia="Times New Roman" w:hAnsi="Cambria" w:cs="Times New Roman"/>
+          <w:color w:val="000000" w:themeColor="text1"/>
           <w:shd w:val="clear" w:color="auto" w:fill="FFFFFF"/>
         </w:rPr>
         <w:t>Choix du cluster : skynet + cameron</w:t>
@@ -2606,12 +2546,11 @@
       <w:r>
         <w:rPr>
           <w:rFonts w:ascii="Cambria" w:eastAsia="Times New Roman" w:hAnsi="Cambria" w:cs="Times New Roman"/>
+          <w:color w:val="000000" w:themeColor="text1"/>
           <w:shd w:val="clear" w:color="auto" w:fill="FFFFFF"/>
         </w:rPr>
         <w:t>multisession (une session par cluster si choix dans les deux clusters)</w:t>
       </w:r>
-      <w:bookmarkStart w:id="0" w:name="_GoBack"/>
-      <w:bookmarkEnd w:id="0"/>
     </w:p>
     <w:p>
       <w:pPr>
@@ -2624,33 +2563,17 @@
         <w:jc w:val="both"/>
         <w:rPr>
           <w:rFonts w:ascii="Cambria" w:eastAsia="Times New Roman" w:hAnsi="Cambria" w:cs="Times New Roman"/>
-          <w:color w:val="444444"/>
-          <w:shd w:val="clear" w:color="auto" w:fill="FFFFFF"/>
-        </w:rPr>
-      </w:pPr>
-      <w:r>
-        <w:rPr>
-          <w:rFonts w:ascii="Cambria" w:eastAsia="Times New Roman" w:hAnsi="Cambria" w:cs="Times New Roman"/>
-          <w:color w:val="444444"/>
-          <w:shd w:val="clear" w:color="auto" w:fill="FFFFFF"/>
-        </w:rPr>
-        <w:t>F</w:t>
-      </w:r>
-      <w:r>
-        <w:rPr>
-          <w:rFonts w:ascii="Cambria" w:eastAsia="Times New Roman" w:hAnsi="Cambria" w:cs="Times New Roman"/>
-          <w:color w:val="444444"/>
-          <w:shd w:val="clear" w:color="auto" w:fill="FFFFFF"/>
-        </w:rPr>
-        <w:t>ormulaire avec nombre de nœuds à spécifier, durée, interactif</w:t>
-      </w:r>
-      <w:r>
-        <w:rPr>
-          <w:rFonts w:ascii="Cambria" w:eastAsia="Times New Roman" w:hAnsi="Cambria" w:cs="Times New Roman"/>
-          <w:color w:val="444444"/>
-          <w:shd w:val="clear" w:color="auto" w:fill="FFFFFF"/>
-        </w:rPr>
-        <w:t xml:space="preserve"> ou pas</w:t>
+          <w:color w:val="000000" w:themeColor="text1"/>
+          <w:shd w:val="clear" w:color="auto" w:fill="FFFFFF"/>
+        </w:rPr>
+      </w:pPr>
+      <w:r>
+        <w:rPr>
+          <w:rFonts w:ascii="Cambria" w:eastAsia="Times New Roman" w:hAnsi="Cambria" w:cs="Times New Roman"/>
+          <w:color w:val="000000" w:themeColor="text1"/>
+          <w:shd w:val="clear" w:color="auto" w:fill="FFFFFF"/>
+        </w:rPr>
+        <w:t>Formulaire avec nombre de nœuds à spécifier, durée, interactif ou pas</w:t>
       </w:r>
     </w:p>
     <w:p>
@@ -2664,18 +2587,174 @@
         <w:jc w:val="both"/>
         <w:rPr>
           <w:rFonts w:ascii="Cambria" w:eastAsia="Times New Roman" w:hAnsi="Cambria" w:cs="Times New Roman"/>
-          <w:color w:val="444444"/>
-          <w:shd w:val="clear" w:color="auto" w:fill="FFFFFF"/>
-        </w:rPr>
-      </w:pPr>
-      <w:r>
-        <w:rPr>
-          <w:rFonts w:ascii="Cambria" w:eastAsia="Times New Roman" w:hAnsi="Cambria" w:cs="Times New Roman"/>
-          <w:color w:val="444444"/>
+          <w:color w:val="000000" w:themeColor="text1"/>
+          <w:shd w:val="clear" w:color="auto" w:fill="FFFFFF"/>
+        </w:rPr>
+      </w:pPr>
+      <w:r>
+        <w:rPr>
+          <w:rFonts w:ascii="Cambria" w:eastAsia="Times New Roman" w:hAnsi="Cambria" w:cs="Times New Roman"/>
+          <w:color w:val="000000" w:themeColor="text1"/>
           <w:shd w:val="clear" w:color="auto" w:fill="FFFFFF"/>
         </w:rPr>
         <w:t>État des nœuds alloués (walltime restant, noms, mode –I ou pas)</w:t>
       </w:r>
+    </w:p>
+    <w:p>
+      <w:pPr>
+        <w:spacing w:after="200"/>
+        <w:jc w:val="both"/>
+        <w:rPr>
+          <w:rFonts w:ascii="Cambria" w:eastAsia="Times New Roman" w:hAnsi="Cambria" w:cs="Times New Roman"/>
+          <w:color w:val="000000" w:themeColor="text1"/>
+          <w:shd w:val="clear" w:color="auto" w:fill="FFFFFF"/>
+        </w:rPr>
+      </w:pPr>
+    </w:p>
+    <w:p>
+      <w:pPr>
+        <w:spacing w:after="200"/>
+        <w:jc w:val="both"/>
+        <w:rPr>
+          <w:rFonts w:ascii="Cambria" w:eastAsia="Times New Roman" w:hAnsi="Cambria" w:cs="Times New Roman"/>
+          <w:color w:val="000000" w:themeColor="text1"/>
+          <w:shd w:val="clear" w:color="auto" w:fill="FFFFFF"/>
+        </w:rPr>
+      </w:pPr>
+      <w:r>
+        <w:rPr>
+          <w:rFonts w:ascii="Cambria" w:eastAsia="Times New Roman" w:hAnsi="Cambria" w:cs="Times New Roman"/>
+          <w:color w:val="000000" w:themeColor="text1"/>
+          <w:shd w:val="clear" w:color="auto" w:fill="FFFFFF"/>
+        </w:rPr>
+        <w:t xml:space="preserve">Réaliser schéma de la structure des serveurs </w:t>
+      </w:r>
+      <w:proofErr w:type="spellStart"/>
+      <w:r>
+        <w:rPr>
+          <w:rFonts w:ascii="Cambria" w:eastAsia="Times New Roman" w:hAnsi="Cambria" w:cs="Times New Roman"/>
+          <w:color w:val="000000" w:themeColor="text1"/>
+          <w:shd w:val="clear" w:color="auto" w:fill="FFFFFF"/>
+        </w:rPr>
+        <w:t>terminator</w:t>
+      </w:r>
+      <w:proofErr w:type="spellEnd"/>
+      <w:r>
+        <w:rPr>
+          <w:rFonts w:ascii="Cambria" w:eastAsia="Times New Roman" w:hAnsi="Cambria" w:cs="Times New Roman"/>
+          <w:color w:val="000000" w:themeColor="text1"/>
+          <w:shd w:val="clear" w:color="auto" w:fill="FFFFFF"/>
+        </w:rPr>
+        <w:t xml:space="preserve"> 1 et 2 puis d’</w:t>
+      </w:r>
+      <w:proofErr w:type="spellStart"/>
+      <w:r>
+        <w:rPr>
+          <w:rFonts w:ascii="Cambria" w:eastAsia="Times New Roman" w:hAnsi="Cambria" w:cs="Times New Roman"/>
+          <w:color w:val="000000" w:themeColor="text1"/>
+          <w:shd w:val="clear" w:color="auto" w:fill="FFFFFF"/>
+        </w:rPr>
+        <w:t>Intercel</w:t>
+      </w:r>
+      <w:proofErr w:type="spellEnd"/>
+      <w:r>
+        <w:rPr>
+          <w:rFonts w:ascii="Cambria" w:eastAsia="Times New Roman" w:hAnsi="Cambria" w:cs="Times New Roman"/>
+          <w:color w:val="000000" w:themeColor="text1"/>
+          <w:shd w:val="clear" w:color="auto" w:fill="FFFFFF"/>
+        </w:rPr>
+        <w:t>.</w:t>
+      </w:r>
+    </w:p>
+    <w:p>
+      <w:pPr>
+        <w:pStyle w:val="Paragraphedeliste"/>
+        <w:numPr>
+          <w:ilvl w:val="0"/>
+          <w:numId w:val="4"/>
+        </w:numPr>
+        <w:spacing w:after="200"/>
+        <w:jc w:val="both"/>
+        <w:rPr>
+          <w:rFonts w:ascii="Cambria" w:eastAsia="Times New Roman" w:hAnsi="Cambria" w:cs="Times New Roman"/>
+          <w:color w:val="000000" w:themeColor="text1"/>
+          <w:shd w:val="clear" w:color="auto" w:fill="FFFFFF"/>
+        </w:rPr>
+      </w:pPr>
+      <w:r>
+        <w:rPr>
+          <w:rFonts w:ascii="Cambria" w:eastAsia="Times New Roman" w:hAnsi="Cambria" w:cs="Times New Roman"/>
+          <w:color w:val="000000" w:themeColor="text1"/>
+          <w:shd w:val="clear" w:color="auto" w:fill="FFFFFF"/>
+        </w:rPr>
+        <w:t>proposition d’exposition dans les couloirs de Supélec</w:t>
+      </w:r>
+    </w:p>
+    <w:p>
+      <w:pPr>
+        <w:spacing w:after="200"/>
+        <w:jc w:val="both"/>
+        <w:rPr>
+          <w:rFonts w:ascii="Cambria" w:eastAsia="Times New Roman" w:hAnsi="Cambria" w:cs="Times New Roman"/>
+          <w:color w:val="000000" w:themeColor="text1"/>
+          <w:shd w:val="clear" w:color="auto" w:fill="FFFFFF"/>
+        </w:rPr>
+      </w:pPr>
+      <w:r>
+        <w:rPr>
+          <w:rFonts w:ascii="Cambria" w:eastAsia="Times New Roman" w:hAnsi="Cambria" w:cs="Times New Roman"/>
+          <w:color w:val="000000" w:themeColor="text1"/>
+          <w:shd w:val="clear" w:color="auto" w:fill="FFFFFF"/>
+        </w:rPr>
+        <w:t>Création d’un Wiki sur l’environnement d’OAR (explications, problématiques, à définir)</w:t>
+      </w:r>
+    </w:p>
+    <w:p>
+      <w:pPr>
+        <w:spacing w:after="200"/>
+        <w:jc w:val="both"/>
+        <w:rPr>
+          <w:rFonts w:ascii="Cambria" w:eastAsia="Times New Roman" w:hAnsi="Cambria" w:cs="Times New Roman"/>
+          <w:color w:val="000000" w:themeColor="text1"/>
+          <w:shd w:val="clear" w:color="auto" w:fill="FFFFFF"/>
+        </w:rPr>
+      </w:pPr>
+    </w:p>
+    <w:p>
+      <w:pPr>
+        <w:rPr>
+          <w:rFonts w:ascii="Times" w:eastAsia="Times New Roman" w:hAnsi="Times" w:cs="Times New Roman"/>
+          <w:sz w:val="20"/>
+          <w:szCs w:val="20"/>
+          <w:lang w:val="en-GB"/>
+        </w:rPr>
+      </w:pPr>
+      <w:hyperlink r:id="rId6" w:history="1">
+        <w:r>
+          <w:rPr>
+            <w:rFonts w:ascii="Courier" w:eastAsia="Times New Roman" w:hAnsi="Courier" w:cs="Times New Roman"/>
+            <w:color w:val="660066"/>
+            <w:sz w:val="17"/>
+            <w:szCs w:val="17"/>
+            <w:shd w:val="clear" w:color="auto" w:fill="FFFFFF"/>
+            <w:lang w:val="en-GB"/>
+          </w:rPr>
+          <w:t>http://term1.grid.metz.supelec.fr/drawgantt</w:t>
+        </w:r>
+      </w:hyperlink>
+    </w:p>
+    <w:p>
+      <w:pPr>
+        <w:spacing w:after="200"/>
+        <w:jc w:val="both"/>
+        <w:rPr>
+          <w:rFonts w:ascii="Cambria" w:eastAsia="Times New Roman" w:hAnsi="Cambria" w:cs="Times New Roman"/>
+          <w:color w:val="000000" w:themeColor="text1"/>
+          <w:shd w:val="clear" w:color="auto" w:fill="FFFFFF"/>
+        </w:rPr>
+      </w:pPr>
+      <w:bookmarkStart w:id="0" w:name="_GoBack"/>
+      <w:bookmarkEnd w:id="0"/>
     </w:p>
     <w:sectPr>
       <w:pgSz w:w="11900" w:h="16840"/>
@@ -2690,6 +2769,118 @@
 <file path=word/numbering.xml><?xml version="1.0" encoding="utf-8"?>
 <w:numbering xmlns:wpc="http://schemas.microsoft.com/office/word/2010/wordprocessingCanvas" xmlns:mo="http://schemas.microsoft.com/office/mac/office/2008/main" xmlns:mc="http://schemas.openxmlformats.org/markup-compatibility/2006" xmlns:mv="urn:schemas-microsoft-com:mac:vml" xmlns:o="urn:schemas-microsoft-com:office:office" xmlns:r="http://schemas.openxmlformats.org/officeDocument/2006/relationships" xmlns:m="http://schemas.openxmlformats.org/officeDocument/2006/math" xmlns:v="urn:schemas-microsoft-com:vml" xmlns:wp14="http://schemas.microsoft.com/office/word/2010/wordprocessingDrawing" xmlns:wp="http://schemas.openxmlformats.org/drawingml/2006/wordprocessingDrawing" xmlns:w10="urn:schemas-microsoft-com:office:word" xmlns:w="http://schemas.openxmlformats.org/wordprocessingml/2006/main" xmlns:w14="http://schemas.microsoft.com/office/word/2010/wordml" xmlns:wpg="http://schemas.microsoft.com/office/word/2010/wordprocessingGroup" xmlns:wpi="http://schemas.microsoft.com/office/word/2010/wordprocessingInk" xmlns:wne="http://schemas.microsoft.com/office/word/2006/wordml" xmlns:wps="http://schemas.microsoft.com/office/word/2010/wordprocessingShape" mc:Ignorable="w14 wp14">
   <w:abstractNum w:abstractNumId="0">
+    <w:nsid w:val="17D452A0"/>
+    <w:multiLevelType w:val="hybridMultilevel"/>
+    <w:tmpl w:val="E31E7686"/>
+    <w:lvl w:ilvl="0" w:tplc="B07ACAA0">
+      <w:numFmt w:val="bullet"/>
+      <w:lvlText w:val=""/>
+      <w:lvlJc w:val="left"/>
+      <w:pPr>
+        <w:ind w:left="720" w:hanging="360"/>
+      </w:pPr>
+      <w:rPr>
+        <w:rFonts w:ascii="Wingdings" w:eastAsia="Times New Roman" w:hAnsi="Wingdings" w:cs="Times New Roman" w:hint="default"/>
+      </w:rPr>
+    </w:lvl>
+    <w:lvl w:ilvl="1" w:tplc="040C0003" w:tentative="1">
+      <w:start w:val="1"/>
+      <w:numFmt w:val="bullet"/>
+      <w:lvlText w:val="o"/>
+      <w:lvlJc w:val="left"/>
+      <w:pPr>
+        <w:ind w:left="1440" w:hanging="360"/>
+      </w:pPr>
+      <w:rPr>
+        <w:rFonts w:ascii="Courier New" w:hAnsi="Courier New" w:hint="default"/>
+      </w:rPr>
+    </w:lvl>
+    <w:lvl w:ilvl="2" w:tplc="040C0005" w:tentative="1">
+      <w:start w:val="1"/>
+      <w:numFmt w:val="bullet"/>
+      <w:lvlText w:val=""/>
+      <w:lvlJc w:val="left"/>
+      <w:pPr>
+        <w:ind w:left="2160" w:hanging="360"/>
+      </w:pPr>
+      <w:rPr>
+        <w:rFonts w:ascii="Wingdings" w:hAnsi="Wingdings" w:hint="default"/>
+      </w:rPr>
+    </w:lvl>
+    <w:lvl w:ilvl="3" w:tplc="040C0001" w:tentative="1">
+      <w:start w:val="1"/>
+      <w:numFmt w:val="bullet"/>
+      <w:lvlText w:val=""/>
+      <w:lvlJc w:val="left"/>
+      <w:pPr>
+        <w:ind w:left="2880" w:hanging="360"/>
+      </w:pPr>
+      <w:rPr>
+        <w:rFonts w:ascii="Symbol" w:hAnsi="Symbol" w:hint="default"/>
+      </w:rPr>
+    </w:lvl>
+    <w:lvl w:ilvl="4" w:tplc="040C0003" w:tentative="1">
+      <w:start w:val="1"/>
+      <w:numFmt w:val="bullet"/>
+      <w:lvlText w:val="o"/>
+      <w:lvlJc w:val="left"/>
+      <w:pPr>
+        <w:ind w:left="3600" w:hanging="360"/>
+      </w:pPr>
+      <w:rPr>
+        <w:rFonts w:ascii="Courier New" w:hAnsi="Courier New" w:hint="default"/>
+      </w:rPr>
+    </w:lvl>
+    <w:lvl w:ilvl="5" w:tplc="040C0005" w:tentative="1">
+      <w:start w:val="1"/>
+      <w:numFmt w:val="bullet"/>
+      <w:lvlText w:val=""/>
+      <w:lvlJc w:val="left"/>
+      <w:pPr>
+        <w:ind w:left="4320" w:hanging="360"/>
+      </w:pPr>
+      <w:rPr>
+        <w:rFonts w:ascii="Wingdings" w:hAnsi="Wingdings" w:hint="default"/>
+      </w:rPr>
+    </w:lvl>
+    <w:lvl w:ilvl="6" w:tplc="040C0001" w:tentative="1">
+      <w:start w:val="1"/>
+      <w:numFmt w:val="bullet"/>
+      <w:lvlText w:val=""/>
+      <w:lvlJc w:val="left"/>
+      <w:pPr>
+        <w:ind w:left="5040" w:hanging="360"/>
+      </w:pPr>
+      <w:rPr>
+        <w:rFonts w:ascii="Symbol" w:hAnsi="Symbol" w:hint="default"/>
+      </w:rPr>
+    </w:lvl>
+    <w:lvl w:ilvl="7" w:tplc="040C0003" w:tentative="1">
+      <w:start w:val="1"/>
+      <w:numFmt w:val="bullet"/>
+      <w:lvlText w:val="o"/>
+      <w:lvlJc w:val="left"/>
+      <w:pPr>
+        <w:ind w:left="5760" w:hanging="360"/>
+      </w:pPr>
+      <w:rPr>
+        <w:rFonts w:ascii="Courier New" w:hAnsi="Courier New" w:hint="default"/>
+      </w:rPr>
+    </w:lvl>
+    <w:lvl w:ilvl="8" w:tplc="040C0005" w:tentative="1">
+      <w:start w:val="1"/>
+      <w:numFmt w:val="bullet"/>
+      <w:lvlText w:val=""/>
+      <w:lvlJc w:val="left"/>
+      <w:pPr>
+        <w:ind w:left="6480" w:hanging="360"/>
+      </w:pPr>
+      <w:rPr>
+        <w:rFonts w:ascii="Wingdings" w:hAnsi="Wingdings" w:hint="default"/>
+      </w:rPr>
+    </w:lvl>
+  </w:abstractNum>
+  <w:abstractNum w:abstractNumId="1">
     <w:nsid w:val="5DFB257D"/>
     <w:multiLevelType w:val="hybridMultilevel"/>
     <w:tmpl w:val="F76CA39A"/>
@@ -2802,7 +2993,7 @@
       </w:rPr>
     </w:lvl>
   </w:abstractNum>
-  <w:abstractNum w:abstractNumId="1">
+  <w:abstractNum w:abstractNumId="2">
     <w:nsid w:val="62D3138D"/>
     <w:multiLevelType w:val="hybridMultilevel"/>
     <w:tmpl w:val="FA5C246A"/>
@@ -2891,7 +3082,7 @@
       </w:pPr>
     </w:lvl>
   </w:abstractNum>
-  <w:abstractNum w:abstractNumId="2">
+  <w:abstractNum w:abstractNumId="3">
     <w:nsid w:val="78970229"/>
     <w:multiLevelType w:val="hybridMultilevel"/>
     <w:tmpl w:val="D3B42A2A"/>
@@ -3005,12 +3196,15 @@
     </w:lvl>
   </w:abstractNum>
   <w:num w:numId="1">
+    <w:abstractNumId w:val="2"/>
+  </w:num>
+  <w:num w:numId="2">
+    <w:abstractNumId w:val="3"/>
+  </w:num>
+  <w:num w:numId="3">
     <w:abstractNumId w:val="1"/>
   </w:num>
-  <w:num w:numId="2">
-    <w:abstractNumId w:val="2"/>
-  </w:num>
-  <w:num w:numId="3">
+  <w:num w:numId="4">
     <w:abstractNumId w:val="0"/>
   </w:num>
 </w:numbering>
@@ -3226,6 +3420,18 @@
       <w:iCs/>
     </w:rPr>
   </w:style>
+  <w:style w:type="character" w:styleId="Lienhypertexte">
+    <w:name w:val="Hyperlink"/>
+    <w:basedOn w:val="Policepardfaut"/>
+    <w:uiPriority w:val="99"/>
+    <w:semiHidden/>
+    <w:unhideWhenUsed/>
+    <w:rsid w:val="005929EC"/>
+    <w:rPr>
+      <w:color w:val="0000FF"/>
+      <w:u w:val="single"/>
+    </w:rPr>
+  </w:style>
 </w:styles>
 </file>
 
@@ -3437,6 +3643,18 @@
     <w:rPr>
       <w:i/>
       <w:iCs/>
+    </w:rPr>
+  </w:style>
+  <w:style w:type="character" w:styleId="Lienhypertexte">
+    <w:name w:val="Hyperlink"/>
+    <w:basedOn w:val="Policepardfaut"/>
+    <w:uiPriority w:val="99"/>
+    <w:semiHidden/>
+    <w:unhideWhenUsed/>
+    <w:rsid w:val="005929EC"/>
+    <w:rPr>
+      <w:color w:val="0000FF"/>
+      <w:u w:val="single"/>
     </w:rPr>
   </w:style>
 </w:styles>

</xml_diff>